<commit_message>
Completan evaluacion las categorias y orden alfabetico
</commit_message>
<xml_diff>
--- a/documentacion/Reuniones/4-documentos 18-11-19/Evaluación de los aprendizajes.docx
+++ b/documentacion/Reuniones/4-documentos 18-11-19/Evaluación de los aprendizajes.docx
@@ -1,6 +1,6 @@
 
 <file path=word/document.xml><?xml version="1.0" encoding="utf-8"?>
-<w:document xmlns:wpc="http://schemas.microsoft.com/office/word/2010/wordprocessingCanvas" xmlns:mc="http://schemas.openxmlformats.org/markup-compatibility/2006" xmlns:o="urn:schemas-microsoft-com:office:office" xmlns:r="http://schemas.openxmlformats.org/officeDocument/2006/relationships" xmlns:m="http://schemas.openxmlformats.org/officeDocument/2006/math" xmlns:v="urn:schemas-microsoft-com:vml" xmlns:wp14="http://schemas.microsoft.com/office/word/2010/wordprocessingDrawing" xmlns:wp="http://schemas.openxmlformats.org/drawingml/2006/wordprocessingDrawing" xmlns:w10="urn:schemas-microsoft-com:office:word" xmlns:w="http://schemas.openxmlformats.org/wordprocessingml/2006/main" xmlns:w14="http://schemas.microsoft.com/office/word/2010/wordml" xmlns:w15="http://schemas.microsoft.com/office/word/2012/wordml" xmlns:wpg="http://schemas.microsoft.com/office/word/2010/wordprocessingGroup" xmlns:wpi="http://schemas.microsoft.com/office/word/2010/wordprocessingInk" xmlns:wne="http://schemas.microsoft.com/office/word/2006/wordml" xmlns:wps="http://schemas.microsoft.com/office/word/2010/wordprocessingShape" mc:Ignorable="w14 w15 wp14">
+<w:document xmlns:wpc="http://schemas.microsoft.com/office/word/2010/wordprocessingCanvas" xmlns:cx="http://schemas.microsoft.com/office/drawing/2014/chartex" xmlns:mc="http://schemas.openxmlformats.org/markup-compatibility/2006" xmlns:o="urn:schemas-microsoft-com:office:office" xmlns:r="http://schemas.openxmlformats.org/officeDocument/2006/relationships" xmlns:m="http://schemas.openxmlformats.org/officeDocument/2006/math" xmlns:v="urn:schemas-microsoft-com:vml" xmlns:wp14="http://schemas.microsoft.com/office/word/2010/wordprocessingDrawing" xmlns:wp="http://schemas.openxmlformats.org/drawingml/2006/wordprocessingDrawing" xmlns:w10="urn:schemas-microsoft-com:office:word" xmlns:w="http://schemas.openxmlformats.org/wordprocessingml/2006/main" xmlns:w14="http://schemas.microsoft.com/office/word/2010/wordml" xmlns:w15="http://schemas.microsoft.com/office/word/2012/wordml" xmlns:w16se="http://schemas.microsoft.com/office/word/2015/wordml/symex" xmlns:wpg="http://schemas.microsoft.com/office/word/2010/wordprocessingGroup" xmlns:wpi="http://schemas.microsoft.com/office/word/2010/wordprocessingInk" xmlns:wne="http://schemas.microsoft.com/office/word/2006/wordml" xmlns:wps="http://schemas.microsoft.com/office/word/2010/wordprocessingShape" mc:Ignorable="w14 w15 w16se wp14">
   <w:body>
     <w:p>
       <w:pPr>
@@ -459,8 +459,6 @@
               </w:rPr>
               <w:t>Mapa conceptual</w:t>
             </w:r>
-            <w:bookmarkStart w:id="0" w:name="_GoBack"/>
-            <w:bookmarkEnd w:id="0"/>
           </w:p>
         </w:tc>
       </w:tr>
@@ -1900,6 +1898,7 @@
     <w:p/>
     <w:p/>
     <w:p>
+      <w:bookmarkStart w:id="0" w:name="_GoBack"/>
       <w:r>
         <w:t xml:space="preserve">En el caso de la subcategoría “Ejemplos de ítem”, se abre los siguientes </w:t>
       </w:r>
@@ -2388,8 +2387,17 @@
                 <w:rFonts w:ascii="Times New Roman" w:hAnsi="Times New Roman" w:cs="Times New Roman"/>
                 <w:sz w:val="16"/>
                 <w:szCs w:val="16"/>
-              </w:rPr>
-              <w:t>Corta</w:t>
+                <w:highlight w:val="yellow"/>
+              </w:rPr>
+              <w:t>C</w:t>
+            </w:r>
+            <w:r>
+              <w:rPr>
+                <w:rFonts w:ascii="Times New Roman" w:hAnsi="Times New Roman" w:cs="Times New Roman"/>
+                <w:sz w:val="16"/>
+                <w:szCs w:val="16"/>
+              </w:rPr>
+              <w:t>orta</w:t>
             </w:r>
           </w:p>
         </w:tc>
@@ -2469,8 +2477,17 @@
                 <w:rFonts w:ascii="Times New Roman" w:hAnsi="Times New Roman" w:cs="Times New Roman"/>
                 <w:sz w:val="16"/>
                 <w:szCs w:val="16"/>
-              </w:rPr>
-              <w:t>Restringida</w:t>
+                <w:highlight w:val="yellow"/>
+              </w:rPr>
+              <w:t>R</w:t>
+            </w:r>
+            <w:r>
+              <w:rPr>
+                <w:rFonts w:ascii="Times New Roman" w:hAnsi="Times New Roman" w:cs="Times New Roman"/>
+                <w:sz w:val="16"/>
+                <w:szCs w:val="16"/>
+              </w:rPr>
+              <w:t>estringida</w:t>
             </w:r>
           </w:p>
         </w:tc>
@@ -3727,8 +3744,17 @@
                 <w:rFonts w:ascii="Times New Roman" w:hAnsi="Times New Roman" w:cs="Times New Roman"/>
                 <w:sz w:val="16"/>
                 <w:szCs w:val="16"/>
-              </w:rPr>
-              <w:t>Restringida</w:t>
+                <w:highlight w:val="yellow"/>
+              </w:rPr>
+              <w:t>R</w:t>
+            </w:r>
+            <w:r>
+              <w:rPr>
+                <w:rFonts w:ascii="Times New Roman" w:hAnsi="Times New Roman" w:cs="Times New Roman"/>
+                <w:sz w:val="16"/>
+                <w:szCs w:val="16"/>
+              </w:rPr>
+              <w:t>estringida</w:t>
             </w:r>
           </w:p>
         </w:tc>
@@ -4409,7 +4435,24 @@
                 <w:sz w:val="16"/>
                 <w:szCs w:val="16"/>
               </w:rPr>
-              <w:t>Respuesta corta</w:t>
+              <w:t xml:space="preserve">Respuesta </w:t>
+            </w:r>
+            <w:r>
+              <w:rPr>
+                <w:rFonts w:ascii="Times New Roman" w:hAnsi="Times New Roman" w:cs="Times New Roman"/>
+                <w:sz w:val="16"/>
+                <w:szCs w:val="16"/>
+                <w:highlight w:val="yellow"/>
+              </w:rPr>
+              <w:t>c</w:t>
+            </w:r>
+            <w:r>
+              <w:rPr>
+                <w:rFonts w:ascii="Times New Roman" w:hAnsi="Times New Roman" w:cs="Times New Roman"/>
+                <w:sz w:val="16"/>
+                <w:szCs w:val="16"/>
+              </w:rPr>
+              <w:t>orta</w:t>
             </w:r>
           </w:p>
         </w:tc>
@@ -5324,8 +5367,17 @@
                 <w:rFonts w:ascii="Times New Roman" w:hAnsi="Times New Roman" w:cs="Times New Roman"/>
                 <w:sz w:val="16"/>
                 <w:szCs w:val="16"/>
-              </w:rPr>
-              <w:t>Simple</w:t>
+                <w:highlight w:val="yellow"/>
+              </w:rPr>
+              <w:t>S</w:t>
+            </w:r>
+            <w:r>
+              <w:rPr>
+                <w:rFonts w:ascii="Times New Roman" w:hAnsi="Times New Roman" w:cs="Times New Roman"/>
+                <w:sz w:val="16"/>
+                <w:szCs w:val="16"/>
+              </w:rPr>
+              <w:t>imple</w:t>
             </w:r>
           </w:p>
         </w:tc>
@@ -5477,7 +5529,24 @@
                 <w:sz w:val="16"/>
                 <w:szCs w:val="16"/>
               </w:rPr>
-              <w:t>Selección simple</w:t>
+              <w:t xml:space="preserve">Selección </w:t>
+            </w:r>
+            <w:r>
+              <w:rPr>
+                <w:rFonts w:ascii="Times New Roman" w:hAnsi="Times New Roman" w:cs="Times New Roman"/>
+                <w:sz w:val="16"/>
+                <w:szCs w:val="16"/>
+                <w:highlight w:val="yellow"/>
+              </w:rPr>
+              <w:t>s</w:t>
+            </w:r>
+            <w:r>
+              <w:rPr>
+                <w:rFonts w:ascii="Times New Roman" w:hAnsi="Times New Roman" w:cs="Times New Roman"/>
+                <w:sz w:val="16"/>
+                <w:szCs w:val="16"/>
+              </w:rPr>
+              <w:t>imple</w:t>
             </w:r>
           </w:p>
         </w:tc>
@@ -5922,6 +5991,7 @@
           </w:p>
         </w:tc>
       </w:tr>
+      <w:bookmarkEnd w:id="0"/>
     </w:tbl>
     <w:p/>
     <w:p>
@@ -5955,7 +6025,7 @@
 </file>
 
 <file path=word/styles.xml><?xml version="1.0" encoding="utf-8"?>
-<w:styles xmlns:mc="http://schemas.openxmlformats.org/markup-compatibility/2006" xmlns:r="http://schemas.openxmlformats.org/officeDocument/2006/relationships" xmlns:w="http://schemas.openxmlformats.org/wordprocessingml/2006/main" xmlns:w14="http://schemas.microsoft.com/office/word/2010/wordml" xmlns:w15="http://schemas.microsoft.com/office/word/2012/wordml" mc:Ignorable="w14 w15">
+<w:styles xmlns:mc="http://schemas.openxmlformats.org/markup-compatibility/2006" xmlns:r="http://schemas.openxmlformats.org/officeDocument/2006/relationships" xmlns:w="http://schemas.openxmlformats.org/wordprocessingml/2006/main" xmlns:w14="http://schemas.microsoft.com/office/word/2010/wordml" xmlns:w15="http://schemas.microsoft.com/office/word/2012/wordml" xmlns:w16se="http://schemas.microsoft.com/office/word/2015/wordml/symex" mc:Ignorable="w14 w15 w16se">
   <w:docDefaults>
     <w:rPrDefault>
       <w:rPr>

</xml_diff>